<commit_message>
adding alternate pin groups files, as its necessary for the alt mode to work
</commit_message>
<xml_diff>
--- a/README.docx
+++ b/README.docx
@@ -174,25 +174,7 @@
           <w:sz w:val="20"/>
           <w:szCs w:val="20"/>
         </w:rPr>
-        <w:t xml:space="preserve">/\__/ / (_| |   </w:t>
-      </w:r>
-      <w:proofErr w:type="gramStart"/>
-      <w:r>
-        <w:rPr>
-          <w:rFonts w:ascii="Courier New" w:hAnsi="Courier New" w:cs="Courier New"/>
-          <w:sz w:val="20"/>
-          <w:szCs w:val="20"/>
-        </w:rPr>
-        <w:t>&lt;  _</w:t>
-      </w:r>
-      <w:proofErr w:type="gramEnd"/>
-      <w:r>
-        <w:rPr>
-          <w:rFonts w:ascii="Courier New" w:hAnsi="Courier New" w:cs="Courier New"/>
-          <w:sz w:val="20"/>
-          <w:szCs w:val="20"/>
-        </w:rPr>
-        <w:t xml:space="preserve">_/ | |_/ / | | (_| |\ V  V /  __/ |   </w:t>
+        <w:t xml:space="preserve">/\__/ / (_| |   &lt;  __/ | |_/ / | | (_| |\ V  V /  __/ |   </w:t>
       </w:r>
     </w:p>
     <w:p>
@@ -370,319 +352,238 @@
         <w:t xml:space="preserve">\_|  |_|  \___||___/\___|_| |_|\__|___(_)                 </w:t>
       </w:r>
     </w:p>
-    <w:p>
-      <w:pPr>
-        <w:tabs>
-          <w:tab w:val="left" w:pos="916"/>
-          <w:tab w:val="left" w:pos="1832"/>
-          <w:tab w:val="left" w:pos="2748"/>
-          <w:tab w:val="left" w:pos="3664"/>
-          <w:tab w:val="left" w:pos="4580"/>
-          <w:tab w:val="left" w:pos="5496"/>
-          <w:tab w:val="left" w:pos="6412"/>
-          <w:tab w:val="left" w:pos="7328"/>
-          <w:tab w:val="left" w:pos="8244"/>
-          <w:tab w:val="left" w:pos="9160"/>
-          <w:tab w:val="left" w:pos="10076"/>
-          <w:tab w:val="left" w:pos="10992"/>
-          <w:tab w:val="left" w:pos="11908"/>
-          <w:tab w:val="left" w:pos="12824"/>
-          <w:tab w:val="left" w:pos="13740"/>
-          <w:tab w:val="left" w:pos="14656"/>
-        </w:tabs>
-        <w:rPr>
-          <w:rFonts w:ascii="Courier New" w:hAnsi="Courier New" w:cs="Courier New"/>
-          <w:sz w:val="20"/>
-          <w:szCs w:val="20"/>
-        </w:rPr>
-      </w:pPr>
-      <w:r>
-        <w:rPr>
-          <w:rFonts w:ascii="Courier New" w:hAnsi="Courier New" w:cs="Courier New"/>
-          <w:sz w:val="20"/>
-          <w:szCs w:val="20"/>
-        </w:rPr>
-        <w:t xml:space="preserve">                                                          </w:t>
-      </w:r>
-    </w:p>
-    <w:p/>
-    <w:p>
-      <w:r>
-        <w:t xml:space="preserve">This software is for generating wiring solutions for the Ana </w:t>
-      </w:r>
-      <w:proofErr w:type="spellStart"/>
-      <w:r>
-        <w:t>Bbot</w:t>
-      </w:r>
-      <w:proofErr w:type="spellEnd"/>
-      <w:r>
-        <w:t xml:space="preserve"> from </w:t>
-      </w:r>
-      <w:proofErr w:type="spellStart"/>
-      <w:r>
-        <w:t>JoHuCo</w:t>
-      </w:r>
-      <w:proofErr w:type="spellEnd"/>
+    <w:p/>
+    <w:p>
+      <w:r>
+        <w:t>This software is for generating wiring solutions for the Ana Bbot from JoHuCo</w:t>
+      </w:r>
       <w:r>
         <w:t xml:space="preserve"> </w:t>
       </w:r>
       <w:r>
-        <w:t>(herein referred to as the “</w:t>
-      </w:r>
-      <w:proofErr w:type="spellStart"/>
-      <w:r>
-        <w:t>Braitenbot</w:t>
-      </w:r>
-      <w:proofErr w:type="spellEnd"/>
-      <w:r>
-        <w:t xml:space="preserve">”), which is a battery-powered vehicle inspired by the writings of Valentino </w:t>
-      </w:r>
-      <w:proofErr w:type="spellStart"/>
-      <w:r>
-        <w:t>Braitenberg</w:t>
-      </w:r>
-      <w:proofErr w:type="spellEnd"/>
+        <w:t>(herein referred to as the “Braitenbot”), which is a battery-powered vehicle inspired by the writings of Valentino Braitenberg.</w:t>
+      </w:r>
+      <w:r>
+        <w:t xml:space="preserve"> </w:t>
+      </w:r>
+      <w:r>
+        <w:t xml:space="preserve">The output writing solutions are the product of a novel genotype-phenotype map that </w:t>
+      </w:r>
+      <w:r>
+        <w:t>implements notions of gene-interaction.</w:t>
+      </w:r>
+    </w:p>
+    <w:p/>
+    <w:p>
+      <w:r>
+        <w:t xml:space="preserve">Within this code, the Braitenbot itself is represented </w:t>
+      </w:r>
+      <w:r>
+        <w:t>by the</w:t>
+      </w:r>
+      <w:r>
+        <w:t xml:space="preserve"> “Organism” </w:t>
+      </w:r>
+      <w:r>
+        <w:t xml:space="preserve">class and contains the necessary variables and parameters for creating a wiring solution </w:t>
+      </w:r>
+      <w:r>
+        <w:t>for the intended robot</w:t>
+      </w:r>
       <w:r>
         <w:t>.</w:t>
       </w:r>
+    </w:p>
+    <w:p/>
+    <w:p>
+      <w:r>
+        <w:t xml:space="preserve">The included code uses the jsonpickle Python library for encoding the resulting </w:t>
+      </w:r>
+      <w:r>
+        <w:t>Organism object and storing it in a file.</w:t>
+      </w:r>
+    </w:p>
+    <w:p/>
+    <w:p>
+      <w:r>
+        <w:t>Instantiating an organism object using t</w:t>
+      </w:r>
+      <w:r>
+        <w:t xml:space="preserve">he </w:t>
+      </w:r>
+      <w:r>
+        <w:t>O</w:t>
+      </w:r>
+      <w:r>
+        <w:t xml:space="preserve">rganism class requires </w:t>
+      </w:r>
+      <w:r>
+        <w:t>7 input variables, and is capable of handling an additional three optional ones. They are listed below :</w:t>
+      </w:r>
+    </w:p>
+    <w:p/>
+    <w:p>
+      <w:r>
+        <w:t>Generation</w:t>
+      </w:r>
+      <w:r>
+        <w:t>:</w:t>
+      </w:r>
+      <w:r>
+        <w:t xml:space="preserve"> an integer relating to the generation the Organism belongs to; </w:t>
+      </w:r>
+      <w:r>
+        <w:t>used for creating a filename with which to save the Organism to a file.</w:t>
+      </w:r>
+    </w:p>
+    <w:p/>
+    <w:p>
+      <w:r>
+        <w:t xml:space="preserve">generational_index: an integer relating to the Organism’s index within the Generation; used for creating a filename </w:t>
+      </w:r>
+      <w:r>
+        <w:t>with which to save the Organism to a file.</w:t>
+      </w:r>
+    </w:p>
+    <w:p/>
+    <w:p>
+      <w:r>
+        <w:t xml:space="preserve">genome_size: the size of the Organism’s genome. i.e. the number of Base objects </w:t>
+      </w:r>
+      <w:r>
+        <w:t xml:space="preserve">contained in the genome attribute. </w:t>
+      </w:r>
+    </w:p>
+    <w:p/>
+    <w:p>
+      <w:r>
+        <w:t>num_crossover_points: The number of crossover points to distribute over the genome</w:t>
+      </w:r>
+    </w:p>
+    <w:p/>
+    <w:p>
+      <w:r>
+        <w:t xml:space="preserve"> unrestrict</w:t>
+      </w:r>
+      <w:r>
+        <w:t>ed_crossover_point_distribution:</w:t>
+      </w:r>
       <w:r>
         <w:t xml:space="preserve"> </w:t>
       </w:r>
       <w:r>
-        <w:t xml:space="preserve">The output writing solutions are the product of a novel genotype-phenotype map that </w:t>
-      </w:r>
-      <w:r>
-        <w:t>implements notions of gene-interaction.</w:t>
-      </w:r>
-    </w:p>
-    <w:p/>
-    <w:p>
-      <w:r>
-        <w:t xml:space="preserve">Within this code, the </w:t>
-      </w:r>
-      <w:proofErr w:type="spellStart"/>
-      <w:r>
-        <w:t>Braitenbot</w:t>
-      </w:r>
-      <w:proofErr w:type="spellEnd"/>
-      <w:r>
-        <w:t xml:space="preserve"> itself is represented </w:t>
-      </w:r>
-      <w:r>
-        <w:t>by the</w:t>
-      </w:r>
-      <w:r>
-        <w:t xml:space="preserve"> “Organism” </w:t>
-      </w:r>
-      <w:r>
-        <w:t xml:space="preserve">class and contains the necessary variables and parameters for creating a wiring solution </w:t>
-      </w:r>
-      <w:r>
-        <w:t>for the intended robot</w:t>
-      </w:r>
-      <w:r>
-        <w:t>.</w:t>
-      </w:r>
-    </w:p>
-    <w:p/>
-    <w:p>
-      <w:r>
-        <w:t xml:space="preserve">The included code uses the </w:t>
-      </w:r>
-      <w:proofErr w:type="spellStart"/>
-      <w:r>
-        <w:t>jsonpickle</w:t>
-      </w:r>
-      <w:proofErr w:type="spellEnd"/>
-      <w:r>
-        <w:t xml:space="preserve"> Python library for encoding the resulting </w:t>
-      </w:r>
-      <w:r>
-        <w:t>Organism object and storing it in a file.</w:t>
-      </w:r>
-    </w:p>
-    <w:p/>
-    <w:p>
-      <w:r>
-        <w:t>Instantiating an organism object using t</w:t>
-      </w:r>
-      <w:r>
-        <w:t xml:space="preserve">he </w:t>
-      </w:r>
-      <w:r>
-        <w:t>O</w:t>
-      </w:r>
-      <w:r>
-        <w:t xml:space="preserve">rganism class requires </w:t>
-      </w:r>
-      <w:r>
-        <w:t xml:space="preserve">7 input variables, and is capable of handling an additional three optional ones. They are listed </w:t>
-      </w:r>
-      <w:proofErr w:type="gramStart"/>
-      <w:r>
-        <w:t>below :</w:t>
-      </w:r>
-      <w:proofErr w:type="gramEnd"/>
-    </w:p>
-    <w:p/>
-    <w:p>
-      <w:r>
-        <w:t>Generation</w:t>
+        <w:t>A</w:t>
+      </w:r>
+      <w:r>
+        <w:t xml:space="preserve"> Boolean value</w:t>
+      </w:r>
+      <w:r>
+        <w:t xml:space="preserve"> that when true specifies that crossover points can occur anywhere in the Organism’s genome. When false it specifies that crossover points can only occur between coding regions (i.e. threads)</w:t>
+      </w:r>
+    </w:p>
+    <w:p/>
+    <w:p>
+      <w:r>
+        <w:t>thread_length: The desired length of the coding regions (i.e. threads) to divide the genome into</w:t>
+      </w:r>
+    </w:p>
+    <w:p/>
+    <w:p>
+      <w:r>
+        <w:t>mutation_rate: an integer representing the probability (in terms of 1/mutation_rate) of either the binary char or crossover values becoming inverted (1</w:t>
+      </w:r>
+      <w:r>
+        <w:sym w:font="Wingdings" w:char="F0E0"/>
+      </w:r>
+      <w:r>
+        <w:t>0 or 0</w:t>
+      </w:r>
+      <w:r>
+        <w:sym w:font="Wingdings" w:char="F0E0"/>
+      </w:r>
+      <w:r>
+        <w:t>1) as a result of random mutation</w:t>
+      </w:r>
+    </w:p>
+    <w:p/>
+    <w:p>
+      <w:r>
+        <w:t xml:space="preserve">The following input variables are optional, but important for providing generational data for more accurate indexing, supplying a specific genome, or generating an organism in an “alternate mode” that does not include gene interaction. The </w:t>
+      </w:r>
+      <w:r>
+        <w:t>variables and their default</w:t>
+      </w:r>
+      <w:r>
+        <w:t xml:space="preserve"> values are </w:t>
+      </w:r>
+      <w:r>
+        <w:t>listed below</w:t>
+      </w:r>
+    </w:p>
+    <w:p/>
+    <w:p>
+      <w:r>
+        <w:t xml:space="preserve">parent1, initially None: the file name of another Organism object; used to create the new Organism’s filename and serves as a reference to its ancestry to keep track of lineage. </w:t>
+      </w:r>
+    </w:p>
+    <w:p/>
+    <w:p>
+      <w:r>
+        <w:t>parent2, initially None: serves the same purpose as the parent1 variable</w:t>
+      </w:r>
+    </w:p>
+    <w:p/>
+    <w:p>
+      <w:r>
+        <w:t xml:space="preserve">genome, initially </w:t>
+      </w:r>
+      <w:r>
+        <w:t>No</w:t>
+      </w:r>
+      <w:r>
+        <w:t xml:space="preserve">ne: </w:t>
+      </w:r>
+      <w:r>
+        <w:t xml:space="preserve"> </w:t>
+      </w:r>
+      <w:r>
+        <w:t xml:space="preserve">adds a predefined genome if the variable is not None. If the variable is None, then a random genome will be created and assigned to the organism. </w:t>
+      </w:r>
+    </w:p>
+    <w:p/>
+    <w:p>
+      <w:r>
+        <w:t>alt_mode, initially False</w:t>
       </w:r>
       <w:r>
         <w:t>:</w:t>
       </w:r>
       <w:r>
-        <w:t xml:space="preserve"> an integer relating to the generation the Organism belongs to; </w:t>
-      </w:r>
-      <w:r>
-        <w:t>used for creating a filename with which to save the Organism to a file.</w:t>
-      </w:r>
-    </w:p>
-    <w:p/>
-    <w:p>
-      <w:proofErr w:type="spellStart"/>
-      <w:r>
-        <w:t>generational_index</w:t>
-      </w:r>
-      <w:proofErr w:type="spellEnd"/>
-      <w:r>
-        <w:t xml:space="preserve">: an integer relating to the Organism’s index within the Generation; used for creating a filename </w:t>
-      </w:r>
-      <w:r>
-        <w:t>with which to save the Organism to a file.</w:t>
-      </w:r>
-    </w:p>
-    <w:p/>
-    <w:p>
-      <w:proofErr w:type="spellStart"/>
-      <w:r>
-        <w:t>genome_size</w:t>
-      </w:r>
-      <w:proofErr w:type="spellEnd"/>
-      <w:r>
-        <w:t xml:space="preserve">: the size of the Organism’s genome. i.e. the number of Base objects </w:t>
-      </w:r>
-      <w:r>
-        <w:t xml:space="preserve">contained in the genome attribute. </w:t>
-      </w:r>
-    </w:p>
-    <w:p/>
-    <w:p>
-      <w:proofErr w:type="spellStart"/>
-      <w:r>
-        <w:t>num_crossover_points</w:t>
-      </w:r>
-      <w:proofErr w:type="spellEnd"/>
-      <w:r>
-        <w:t>: The number of crossover points to distribute over the genome</w:t>
-      </w:r>
-    </w:p>
-    <w:p/>
-    <w:p>
-      <w:r>
-        <w:t xml:space="preserve"> </w:t>
-      </w:r>
-      <w:proofErr w:type="spellStart"/>
-      <w:r>
-        <w:t>unrestrict</w:t>
-      </w:r>
-      <w:r>
-        <w:t>ed_crossover_point_distribution</w:t>
-      </w:r>
-      <w:proofErr w:type="spellEnd"/>
-      <w:r>
-        <w:t>:</w:t>
-      </w:r>
-      <w:r>
-        <w:t xml:space="preserve"> </w:t>
-      </w:r>
-      <w:r>
-        <w:t>A</w:t>
-      </w:r>
-      <w:r>
-        <w:t xml:space="preserve"> Boolean value</w:t>
-      </w:r>
-      <w:r>
-        <w:t xml:space="preserve"> that when true specifies that crossover points can occur anywhere in the Organism’s genome. When false it specifies that crossover points can only occur between coding regions (i.e. threads)</w:t>
-      </w:r>
-    </w:p>
-    <w:p/>
-    <w:p>
-      <w:proofErr w:type="spellStart"/>
-      <w:r>
-        <w:t>thread_length</w:t>
-      </w:r>
-      <w:proofErr w:type="spellEnd"/>
-      <w:r>
-        <w:t>: The desired length of the coding regions (i.e. threads) to divide the genome into</w:t>
-      </w:r>
-    </w:p>
-    <w:p/>
-    <w:p>
-      <w:proofErr w:type="spellStart"/>
-      <w:r>
-        <w:lastRenderedPageBreak/>
-        <w:t>mutation_rate</w:t>
-      </w:r>
-      <w:proofErr w:type="spellEnd"/>
-      <w:r>
-        <w:t>: an integer representing the probability (in terms of 1/</w:t>
-      </w:r>
-      <w:proofErr w:type="spellStart"/>
-      <w:r>
-        <w:t>mutation_rate</w:t>
-      </w:r>
-      <w:proofErr w:type="spellEnd"/>
-      <w:r>
-        <w:t>) of either the binary char or crossover values becoming inverted (1</w:t>
+        <w:t xml:space="preserve"> Boolean value determining if gene interaction should be disallowed when running the Organism’s g</w:t>
       </w:r>
       <w:r>
         <w:sym w:font="Wingdings" w:char="F0E0"/>
       </w:r>
       <w:r>
-        <w:t>0 or 0</w:t>
-      </w:r>
-      <w:r>
-        <w:sym w:font="Wingdings" w:char="F0E0"/>
-      </w:r>
-      <w:r>
-        <w:t>1) as a result of random mutation</w:t>
-      </w:r>
-    </w:p>
-    <w:p/>
-    <w:p>
-      <w:r>
-        <w:t xml:space="preserve">The following input variables are optional, but important for providing generational data for more accurate indexing, supplying a specific genome, or generating an organism in an “alternate mode” that does not include gene interaction. The </w:t>
-      </w:r>
+        <w:t xml:space="preserve">p map. This can be used </w:t>
+      </w:r>
+      <w:r>
+        <w:t xml:space="preserve">to generate </w:t>
+      </w:r>
+      <w:r>
+        <w:t xml:space="preserve">a control group </w:t>
+      </w:r>
+      <w:r>
+        <w:t xml:space="preserve">that can be evolved separately of </w:t>
+      </w:r>
+      <w:r>
+        <w:t>a population not running in ‘alt-mode’, and therefor has gene interaction effects.</w:t>
+      </w:r>
+    </w:p>
+    <w:p/>
+    <w:p>
       <w:bookmarkStart w:id="0" w:name="_GoBack"/>
       <w:bookmarkEnd w:id="0"/>
-    </w:p>
-    <w:p/>
-    <w:p>
-      <w:r>
-        <w:t xml:space="preserve">parent1=None, </w:t>
-      </w:r>
-    </w:p>
-    <w:p>
-      <w:r>
-        <w:t xml:space="preserve">parent2=None, </w:t>
-      </w:r>
-    </w:p>
-    <w:p>
-      <w:r>
-        <w:t xml:space="preserve">genome=None, </w:t>
-      </w:r>
-    </w:p>
-    <w:p>
-      <w:proofErr w:type="spellStart"/>
-      <w:r>
-        <w:t>alt_mode</w:t>
-      </w:r>
-      <w:proofErr w:type="spellEnd"/>
-      <w:r>
-        <w:t>=False):</w:t>
-      </w:r>
     </w:p>
     <w:p/>
     <w:sectPr>

</xml_diff>